<commit_message>
Atualização de templates de arquitetura
</commit_message>
<xml_diff>
--- a/arquitetura/Template-ArqSoft-4+1.docx
+++ b/arquitetura/Template-ArqSoft-4+1.docx
@@ -485,7 +485,56 @@
           <w:color w:val="0000ff"/>
           <w:rtl w:val="0"/>
         </w:rPr>
-        <w:t xml:space="preserve">Prefira layout vertical para o diagrama se encaixar na página do documento. &gt;</w:t>
+        <w:t xml:space="preserve">Prefira layout vertical para o diagrama se encaixar na página do documento.</w:t>
+      </w:r>
+    </w:p>
+    <w:p>
+      <w:pPr>
+        <w:rPr>
+          <w:color w:val="0000ff"/>
+        </w:rPr>
+      </w:pPr>
+      <w:r>
+        <w:rPr>
+          <w:color w:val="0000ff"/>
+          <w:rtl w:val="0"/>
+        </w:rPr>
+        <w:t xml:space="preserve">Sugestão de ferramentas UML: Astah </w:t>
+      </w:r>
+    </w:p>
+    <w:p>
+      <w:pPr>
+        <w:rPr>
+          <w:color w:val="0000ff"/>
+        </w:rPr>
+      </w:pPr>
+      <w:r>
+        <w:rPr>
+          <w:color w:val="ff0000"/>
+          <w:rtl w:val="0"/>
+        </w:rPr>
+        <w:t xml:space="preserve">Não é recomendado </w:t>
+      </w:r>
+      <w:r>
+        <w:rPr>
+          <w:color w:val="0000ff"/>
+          <w:rtl w:val="0"/>
+        </w:rPr>
+        <w:t xml:space="preserve">a utilização de ferramentas que não fazem validação de restrições da UML, como draw.io, diagrams.net, etc. </w:t>
+      </w:r>
+    </w:p>
+    <w:p>
+      <w:pPr>
+        <w:rPr>
+          <w:color w:val="0000ff"/>
+        </w:rPr>
+      </w:pPr>
+      <w:r>
+        <w:rPr>
+          <w:color w:val="0000ff"/>
+          <w:rtl w:val="0"/>
+        </w:rPr>
+        <w:t xml:space="preserve">&gt;</w:t>
       </w:r>
     </w:p>
     <w:p>
@@ -560,7 +609,7 @@
           <w:color w:val="0000ff"/>
           <w:rtl w:val="0"/>
         </w:rPr>
-        <w:t xml:space="preserve">Essa visão é opcional. Porém é recomendável a utilização de um dos diagramas abaixo:</w:t>
+        <w:t xml:space="preserve">Essa visão é opcional. Porém é recomendável a utilização de pelo menos um dos diagramas abaixo:</w:t>
       </w:r>
     </w:p>
     <w:p>
@@ -643,7 +692,7 @@
           <w:color w:val="0000ff"/>
           <w:rtl w:val="0"/>
         </w:rPr>
-        <w:t xml:space="preserve">&lt;Essa visão é opcional. </w:t>
+        <w:t xml:space="preserve">&lt;Essa visão é opcional é necessária apenas quando há processos complexos ou importantes para o entendimento do sistema.</w:t>
       </w:r>
     </w:p>
     <w:p>

</xml_diff>